<commit_message>
Add dry run and local test unit
</commit_message>
<xml_diff>
--- a/docs/development/3 - Deployment Plan_Template.docx
+++ b/docs/development/3 - Deployment Plan_Template.docx
@@ -2994,57 +2994,6 @@
           <w:sz w:val="22"/>
           <w:szCs w:val="28"/>
         </w:rPr>
-        <w:t xml:space="preserve">Create a new Time Series </w:t>
-      </w:r>
-      <w:r>
-        <w:rPr>
-          <w:rFonts w:asciiTheme="minorHAnsi" w:hAnsiTheme="minorHAnsi" w:cstheme="minorHAnsi"/>
-          <w:iCs/>
-          <w:sz w:val="22"/>
-          <w:szCs w:val="28"/>
-        </w:rPr>
-        <w:t xml:space="preserve">data object to </w:t>
-      </w:r>
-      <w:r>
-        <w:rPr>
-          <w:rFonts w:asciiTheme="minorHAnsi" w:hAnsiTheme="minorHAnsi" w:cstheme="minorHAnsi"/>
-          <w:iCs/>
-          <w:sz w:val="22"/>
-          <w:szCs w:val="28"/>
-        </w:rPr>
-        <w:t>store the transformed time series data</w:t>
-      </w:r>
-      <w:r>
-        <w:rPr>
-          <w:rFonts w:asciiTheme="minorHAnsi" w:hAnsiTheme="minorHAnsi" w:cstheme="minorHAnsi"/>
-          <w:iCs/>
-          <w:sz w:val="22"/>
-          <w:szCs w:val="28"/>
-        </w:rPr>
-        <w:t>. Link this to the new dataset</w:t>
-      </w:r>
-    </w:p>
-    <w:p>
-      <w:pPr>
-        <w:pStyle w:val="ListParagraph"/>
-        <w:numPr>
-          <w:ilvl w:val="0"/>
-          <w:numId w:val="37"/>
-        </w:numPr>
-        <w:rPr>
-          <w:rFonts w:asciiTheme="minorHAnsi" w:hAnsiTheme="minorHAnsi" w:cstheme="minorHAnsi"/>
-          <w:iCs/>
-          <w:sz w:val="22"/>
-          <w:szCs w:val="28"/>
-        </w:rPr>
-      </w:pPr>
-      <w:r>
-        <w:rPr>
-          <w:rFonts w:asciiTheme="minorHAnsi" w:hAnsiTheme="minorHAnsi" w:cstheme="minorHAnsi"/>
-          <w:iCs/>
-          <w:sz w:val="22"/>
-          <w:szCs w:val="28"/>
-        </w:rPr>
         <w:t>App</w:t>
       </w:r>
       <w:r>
@@ -6888,7 +6837,7 @@
                 <w:sz w:val="18"/>
                 <w:szCs w:val="18"/>
               </w:rPr>
-              <w:t>Cognite Python SDK</w:t>
+              <w:t>Python: statsmodels and numpy</w:t>
             </w:r>
           </w:p>
         </w:tc>
@@ -7619,186 +7568,6 @@
                 <w:sz w:val="18"/>
                 <w:szCs w:val="18"/>
               </w:rPr>
-              <w:t>11</w:t>
-            </w:r>
-          </w:p>
-        </w:tc>
-        <w:tc>
-          <w:tcPr>
-            <w:tcW w:w="2263" w:type="dxa"/>
-            <w:vAlign w:val="center"/>
-          </w:tcPr>
-          <w:p>
-            <w:pPr>
-              <w:jc w:val="both"/>
-              <w:rPr>
-                <w:rFonts w:ascii="Arial" w:hAnsi="Arial" w:cs="Arial"/>
-                <w:sz w:val="18"/>
-                <w:szCs w:val="18"/>
-              </w:rPr>
-            </w:pPr>
-            <w:r>
-              <w:rPr>
-                <w:rFonts w:ascii="Arial" w:hAnsi="Arial" w:cs="Arial"/>
-                <w:sz w:val="18"/>
-                <w:szCs w:val="18"/>
-              </w:rPr>
-              <w:t>Unit tests</w:t>
-            </w:r>
-          </w:p>
-        </w:tc>
-        <w:tc>
-          <w:tcPr>
-            <w:tcW w:w="1347" w:type="dxa"/>
-          </w:tcPr>
-          <w:p>
-            <w:pPr>
-              <w:jc w:val="center"/>
-              <w:rPr>
-                <w:rFonts w:ascii="Arial" w:hAnsi="Arial" w:cs="Arial"/>
-                <w:sz w:val="18"/>
-                <w:szCs w:val="18"/>
-              </w:rPr>
-            </w:pPr>
-            <w:r>
-              <w:rPr>
-                <w:rFonts w:ascii="Arial" w:hAnsi="Arial" w:cs="Arial"/>
-                <w:sz w:val="18"/>
-                <w:szCs w:val="18"/>
-              </w:rPr>
-              <w:t>Cognite Python SDK</w:t>
-            </w:r>
-          </w:p>
-        </w:tc>
-        <w:tc>
-          <w:tcPr>
-            <w:tcW w:w="1566" w:type="dxa"/>
-            <w:gridSpan w:val="4"/>
-            <w:vAlign w:val="center"/>
-          </w:tcPr>
-          <w:p>
-            <w:pPr>
-              <w:jc w:val="center"/>
-              <w:rPr>
-                <w:rFonts w:ascii="Arial" w:hAnsi="Arial" w:cs="Arial"/>
-                <w:sz w:val="18"/>
-                <w:szCs w:val="18"/>
-              </w:rPr>
-            </w:pPr>
-          </w:p>
-        </w:tc>
-        <w:tc>
-          <w:tcPr>
-            <w:tcW w:w="1626" w:type="dxa"/>
-            <w:vAlign w:val="center"/>
-          </w:tcPr>
-          <w:p>
-            <w:pPr>
-              <w:jc w:val="center"/>
-              <w:rPr>
-                <w:rFonts w:ascii="Arial" w:hAnsi="Arial" w:cs="Arial"/>
-                <w:sz w:val="18"/>
-                <w:szCs w:val="18"/>
-              </w:rPr>
-            </w:pPr>
-          </w:p>
-        </w:tc>
-        <w:tc>
-          <w:tcPr>
-            <w:tcW w:w="1839" w:type="dxa"/>
-            <w:gridSpan w:val="2"/>
-            <w:vAlign w:val="center"/>
-          </w:tcPr>
-          <w:p>
-            <w:pPr>
-              <w:jc w:val="center"/>
-              <w:rPr>
-                <w:rFonts w:ascii="Arial" w:hAnsi="Arial" w:cs="Arial"/>
-                <w:sz w:val="18"/>
-                <w:szCs w:val="18"/>
-              </w:rPr>
-            </w:pPr>
-          </w:p>
-        </w:tc>
-        <w:tc>
-          <w:tcPr>
-            <w:tcW w:w="1138" w:type="dxa"/>
-            <w:gridSpan w:val="2"/>
-            <w:vAlign w:val="center"/>
-          </w:tcPr>
-          <w:p>
-            <w:pPr>
-              <w:jc w:val="center"/>
-              <w:rPr>
-                <w:sz w:val="18"/>
-                <w:szCs w:val="18"/>
-              </w:rPr>
-            </w:pPr>
-          </w:p>
-        </w:tc>
-        <w:tc>
-          <w:tcPr>
-            <w:tcW w:w="1455" w:type="dxa"/>
-            <w:vAlign w:val="center"/>
-          </w:tcPr>
-          <w:p>
-            <w:pPr>
-              <w:jc w:val="center"/>
-              <w:rPr>
-                <w:sz w:val="18"/>
-                <w:szCs w:val="18"/>
-              </w:rPr>
-            </w:pPr>
-          </w:p>
-        </w:tc>
-        <w:tc>
-          <w:tcPr>
-            <w:tcW w:w="1600" w:type="dxa"/>
-            <w:gridSpan w:val="3"/>
-            <w:vAlign w:val="center"/>
-          </w:tcPr>
-          <w:p>
-            <w:pPr>
-              <w:jc w:val="center"/>
-            </w:pPr>
-          </w:p>
-        </w:tc>
-        <w:tc>
-          <w:tcPr>
-            <w:tcW w:w="1376" w:type="dxa"/>
-            <w:vAlign w:val="center"/>
-          </w:tcPr>
-          <w:p>
-            <w:pPr>
-              <w:jc w:val="center"/>
-            </w:pPr>
-          </w:p>
-        </w:tc>
-      </w:tr>
-      <w:tr>
-        <w:trPr>
-          <w:trHeight w:val="278"/>
-        </w:trPr>
-        <w:tc>
-          <w:tcPr>
-            <w:tcW w:w="419" w:type="dxa"/>
-            <w:vAlign w:val="center"/>
-          </w:tcPr>
-          <w:p>
-            <w:pPr>
-              <w:jc w:val="center"/>
-              <w:rPr>
-                <w:rFonts w:ascii="Arial" w:hAnsi="Arial" w:cs="Arial"/>
-                <w:sz w:val="18"/>
-                <w:szCs w:val="18"/>
-              </w:rPr>
-            </w:pPr>
-            <w:r>
-              <w:rPr>
-                <w:rFonts w:ascii="Arial" w:hAnsi="Arial" w:cs="Arial"/>
-                <w:sz w:val="18"/>
-                <w:szCs w:val="18"/>
-              </w:rPr>
               <w:t>1</w:t>
             </w:r>
             <w:r>
@@ -7807,7 +7576,7 @@
                 <w:sz w:val="18"/>
                 <w:szCs w:val="18"/>
               </w:rPr>
-              <w:t>2</w:t>
+              <w:t>1</w:t>
             </w:r>
           </w:p>
         </w:tc>
@@ -8443,33 +8212,8 @@
                 <w:rFonts w:ascii="Arial" w:hAnsi="Arial" w:cs="Arial"/>
                 <w:sz w:val="18"/>
                 <w:szCs w:val="18"/>
-                <w:lang w:val="en-US"/>
-              </w:rPr>
-              <w:t>12</w:t>
-            </w:r>
-          </w:p>
-        </w:tc>
-        <w:tc>
-          <w:tcPr>
-            <w:tcW w:w="2300" w:type="dxa"/>
-            <w:vAlign w:val="center"/>
-          </w:tcPr>
-          <w:p>
-            <w:pPr>
-              <w:jc w:val="both"/>
-              <w:rPr>
-                <w:rFonts w:ascii="Arial" w:hAnsi="Arial" w:cs="Arial"/>
-                <w:sz w:val="18"/>
-                <w:szCs w:val="18"/>
-              </w:rPr>
-            </w:pPr>
-            <w:r>
-              <w:rPr>
-                <w:rFonts w:ascii="Arial" w:hAnsi="Arial" w:cs="Arial"/>
-                <w:sz w:val="18"/>
-                <w:szCs w:val="18"/>
-              </w:rPr>
-              <w:t xml:space="preserve">Verify </w:t>
+              </w:rPr>
+              <w:t>1</w:t>
             </w:r>
             <w:r>
               <w:rPr>
@@ -8477,12 +8221,36 @@
                 <w:sz w:val="18"/>
                 <w:szCs w:val="18"/>
               </w:rPr>
-              <w:t>correctly functioning transformations</w:t>
+              <w:t>2</w:t>
             </w:r>
           </w:p>
         </w:tc>
         <w:tc>
           <w:tcPr>
+            <w:tcW w:w="2300" w:type="dxa"/>
+            <w:vAlign w:val="center"/>
+          </w:tcPr>
+          <w:p>
+            <w:pPr>
+              <w:jc w:val="both"/>
+              <w:rPr>
+                <w:rFonts w:ascii="Arial" w:hAnsi="Arial" w:cs="Arial"/>
+                <w:sz w:val="18"/>
+                <w:szCs w:val="18"/>
+              </w:rPr>
+            </w:pPr>
+            <w:r>
+              <w:rPr>
+                <w:rFonts w:ascii="Arial" w:hAnsi="Arial" w:cs="Arial"/>
+                <w:sz w:val="18"/>
+                <w:szCs w:val="18"/>
+              </w:rPr>
+              <w:t>Unit tests</w:t>
+            </w:r>
+          </w:p>
+        </w:tc>
+        <w:tc>
+          <w:tcPr>
             <w:tcW w:w="1431" w:type="dxa"/>
           </w:tcPr>
           <w:p>
@@ -8495,6 +8263,26 @@
                 <w:lang w:val="en-US"/>
               </w:rPr>
             </w:pPr>
+            <w:r>
+              <w:rPr>
+                <w:rFonts w:ascii="Arial" w:hAnsi="Arial" w:cs="Arial"/>
+                <w:sz w:val="18"/>
+                <w:szCs w:val="18"/>
+                <w:lang w:val="en-US"/>
+              </w:rPr>
+              <w:t xml:space="preserve">Python: </w:t>
+            </w:r>
+            <w:proofErr w:type="spellStart"/>
+            <w:r>
+              <w:rPr>
+                <w:rFonts w:ascii="Arial" w:hAnsi="Arial" w:cs="Arial"/>
+                <w:sz w:val="18"/>
+                <w:szCs w:val="18"/>
+                <w:lang w:val="en-US"/>
+              </w:rPr>
+              <w:t>pytest</w:t>
+            </w:r>
+            <w:proofErr w:type="spellEnd"/>
           </w:p>
         </w:tc>
         <w:tc>
@@ -8671,6 +8459,14 @@
               </w:rPr>
               <w:t>plan</w:t>
             </w:r>
+            <w:r>
+              <w:rPr>
+                <w:rFonts w:ascii="Arial" w:hAnsi="Arial" w:cs="Arial"/>
+                <w:sz w:val="18"/>
+                <w:szCs w:val="18"/>
+              </w:rPr>
+              <w:t xml:space="preserve"> and scenarios</w:t>
+            </w:r>
           </w:p>
         </w:tc>
         <w:tc>
@@ -8692,6 +8488,14 @@
                 <w:szCs w:val="18"/>
               </w:rPr>
             </w:pPr>
+            <w:r>
+              <w:rPr>
+                <w:rFonts w:ascii="Arial" w:hAnsi="Arial" w:cs="Arial"/>
+                <w:sz w:val="18"/>
+                <w:szCs w:val="18"/>
+              </w:rPr>
+              <w:t>CDF/Python</w:t>
+            </w:r>
           </w:p>
         </w:tc>
         <w:tc>
@@ -14711,98 +14515,10 @@
 </file>
 
 <file path=customXml/item1.xml><?xml version="1.0" encoding="utf-8"?>
-<?mso-contentType ?>
-<FormTemplates xmlns="http://schemas.microsoft.com/sharepoint/v3/contenttype/forms">
-  <Display>DocumentLibraryForm</Display>
-  <Edit>DocumentLibraryForm</Edit>
-  <New>DocumentLibraryForm</New>
-</FormTemplates>
+<b:Sources xmlns:b="http://schemas.openxmlformats.org/officeDocument/2006/bibliography" xmlns="http://schemas.openxmlformats.org/officeDocument/2006/bibliography" SelectedStyle="\APA.XSL" StyleName="APA"/>
 </file>
 
 <file path=customXml/item2.xml><?xml version="1.0" encoding="utf-8"?>
-<p:properties xmlns:p="http://schemas.microsoft.com/office/2006/metadata/properties" xmlns:xsi="http://www.w3.org/2001/XMLSchema-instance">
-  <documentManagement>
-    <DWH_x0020_Document_x0020_Type xmlns="781dbc50-c581-403b-9338-f86bda578cf1" xsi:nil="true"/>
-    <abpYear xmlns="4299079d-07be-48bb-be58-3ae8787f8b19" xsi:nil="true"/>
-    <l722cedc815f4f8c8fdfe068712d18f5 xmlns="b1cc6f3b-bf39-43a5-8a3e-301e7dd3dbe6">
-      <Terms xmlns="http://schemas.microsoft.com/office/infopath/2007/PartnerControls"/>
-    </l722cedc815f4f8c8fdfe068712d18f5>
-    <abpContentOwner xmlns="4299079d-07be-48bb-be58-3ae8787f8b19">Lars-Erik Ydstie</abpContentOwner>
-    <abpCompany xmlns="4299079d-07be-48bb-be58-3ae8787f8b19">Aker BP</abpCompany>
-    <abpUnitName xmlns="4299079d-07be-48bb-be58-3ae8787f8b19">IMT</abpUnitName>
-    <ab563cbcca4a4a57b7ea620b38839ed6 xmlns="b1cc6f3b-bf39-43a5-8a3e-301e7dd3dbe6">
-      <Terms xmlns="http://schemas.microsoft.com/office/infopath/2007/PartnerControls"/>
-    </ab563cbcca4a4a57b7ea620b38839ed6>
-    <DWH_IT_Application xmlns="781dbc50-c581-403b-9338-f86bda578cf1" xsi:nil="true"/>
-    <abpSecurityClassification xmlns="4299079d-07be-48bb-be58-3ae8787f8b19">Internal</abpSecurityClassification>
-    <k9fb8ce793fd4c3cb2c2c0411d3066a6 xmlns="b1cc6f3b-bf39-43a5-8a3e-301e7dd3dbe6">
-      <Terms xmlns="http://schemas.microsoft.com/office/infopath/2007/PartnerControls">
-        <TermInfo xmlns="http://schemas.microsoft.com/office/infopath/2007/PartnerControls">
-          <TermName xmlns="http://schemas.microsoft.com/office/infopath/2007/PartnerControls">Aker BP Teamsite</TermName>
-          <TermId xmlns="http://schemas.microsoft.com/office/infopath/2007/PartnerControls">f217128c-932a-4ffd-bac0-0e2bc576d10e</TermId>
-        </TermInfo>
-      </Terms>
-    </k9fb8ce793fd4c3cb2c2c0411d3066a6>
-    <g58bfe77c7654032a10eb1d020b2a250 xmlns="b1cc6f3b-bf39-43a5-8a3e-301e7dd3dbe6">
-      <Terms xmlns="http://schemas.microsoft.com/office/infopath/2007/PartnerControls"/>
-    </g58bfe77c7654032a10eb1d020b2a250>
-    <kf1c628064ea4cc491fd5305fb15fc76 xmlns="b1cc6f3b-bf39-43a5-8a3e-301e7dd3dbe6">
-      <Terms xmlns="http://schemas.microsoft.com/office/infopath/2007/PartnerControls">
-        <TermInfo xmlns="http://schemas.microsoft.com/office/infopath/2007/PartnerControls">
-          <TermName xmlns="http://schemas.microsoft.com/office/infopath/2007/PartnerControls">Guideline</TermName>
-          <TermId xmlns="http://schemas.microsoft.com/office/infopath/2007/PartnerControls">9b55bf45-4ef7-47a1-aa2a-ad75ba805a81</TermId>
-        </TermInfo>
-      </Terms>
-    </kf1c628064ea4cc491fd5305fb15fc76>
-    <lbebd974dbd24be796f41f1e379def20 xmlns="b1cc6f3b-bf39-43a5-8a3e-301e7dd3dbe6">
-      <Terms xmlns="http://schemas.microsoft.com/office/infopath/2007/PartnerControls">
-        <TermInfo xmlns="http://schemas.microsoft.com/office/infopath/2007/PartnerControls">
-          <TermName xmlns="http://schemas.microsoft.com/office/infopath/2007/PartnerControls">Information governance</TermName>
-          <TermId xmlns="http://schemas.microsoft.com/office/infopath/2007/PartnerControls">9cac8325-56bd-4ffb-9432-403dc4dc3bab</TermId>
-        </TermInfo>
-      </Terms>
-    </lbebd974dbd24be796f41f1e379def20>
-    <TaxCatchAll xmlns="b1cc6f3b-bf39-43a5-8a3e-301e7dd3dbe6">
-      <Value>27</Value>
-      <Value>20</Value>
-      <Value>1</Value>
-    </TaxCatchAll>
-    <j39a79557b23449a9666bc6bb8fa8bb8 xmlns="b1cc6f3b-bf39-43a5-8a3e-301e7dd3dbe6">
-      <Terms xmlns="http://schemas.microsoft.com/office/infopath/2007/PartnerControls"/>
-    </j39a79557b23449a9666bc6bb8fa8bb8>
-    <f81b154a44f44af38780c271dfc8948d xmlns="b1cc6f3b-bf39-43a5-8a3e-301e7dd3dbe6">
-      <Terms xmlns="http://schemas.microsoft.com/office/infopath/2007/PartnerControls"/>
-    </f81b154a44f44af38780c271dfc8948d>
-    <abpBusinessCritical xmlns="4299079d-07be-48bb-be58-3ae8787f8b19">Yes</abpBusinessCritical>
-    <g3c670b4e50546099b0a453b3ee82c77 xmlns="b1cc6f3b-bf39-43a5-8a3e-301e7dd3dbe6">
-      <Terms xmlns="http://schemas.microsoft.com/office/infopath/2007/PartnerControls"/>
-    </g3c670b4e50546099b0a453b3ee82c77>
-    <g35739b5b89e426e851ef49f02759141 xmlns="b1cc6f3b-bf39-43a5-8a3e-301e7dd3dbe6">
-      <Terms xmlns="http://schemas.microsoft.com/office/infopath/2007/PartnerControls"/>
-    </g35739b5b89e426e851ef49f02759141>
-    <h30ea4abcab140beaac74102b4540714 xmlns="b1cc6f3b-bf39-43a5-8a3e-301e7dd3dbe6">
-      <Terms xmlns="http://schemas.microsoft.com/office/infopath/2007/PartnerControls"/>
-    </h30ea4abcab140beaac74102b4540714>
-    <ie66aedc840c480fb6e47111eb33a027 xmlns="b1cc6f3b-bf39-43a5-8a3e-301e7dd3dbe6">
-      <Terms xmlns="http://schemas.microsoft.com/office/infopath/2007/PartnerControls"/>
-    </ie66aedc840c480fb6e47111eb33a027>
-    <Responsible xmlns="781dbc50-c581-403b-9338-f86bda578cf1">
-      <UserInfo>
-        <DisplayName/>
-        <AccountId xsi:nil="true"/>
-        <AccountType/>
-      </UserInfo>
-    </Responsible>
-    <n1uw xmlns="781dbc50-c581-403b-9338-f86bda578cf1" xsi:nil="true"/>
-    <_Flow_SignoffStatus xmlns="781dbc50-c581-403b-9338-f86bda578cf1" xsi:nil="true"/>
-    <lcf76f155ced4ddcb4097134ff3c332f xmlns="781dbc50-c581-403b-9338-f86bda578cf1">
-      <Terms xmlns="http://schemas.microsoft.com/office/infopath/2007/PartnerControls"/>
-    </lcf76f155ced4ddcb4097134ff3c332f>
-  </documentManagement>
-</p:properties>
-</file>
-
-<file path=customXml/item3.xml><?xml version="1.0" encoding="utf-8"?>
 <ct:contentTypeSchema xmlns:ct="http://schemas.microsoft.com/office/2006/metadata/contentType" xmlns:ma="http://schemas.microsoft.com/office/2006/metadata/properties/metaAttributes" ct:_="" ma:_="" ma:contentTypeName="Aker BP Document" ma:contentTypeID="0x010100DACBF78A35F5C742A724F1E187D150440053BF30B861977F448D9589C932B8C290" ma:contentTypeVersion="44" ma:contentTypeDescription="" ma:contentTypeScope="" ma:versionID="c3b16f53edf75ead15fe0359c9de04d0">
   <xsd:schema xmlns:xsd="http://www.w3.org/2001/XMLSchema" xmlns:xs="http://www.w3.org/2001/XMLSchema" xmlns:p="http://schemas.microsoft.com/office/2006/metadata/properties" xmlns:ns2="4299079d-07be-48bb-be58-3ae8787f8b19" xmlns:ns3="b1cc6f3b-bf39-43a5-8a3e-301e7dd3dbe6" xmlns:ns4="781dbc50-c581-403b-9338-f86bda578cf1" targetNamespace="http://schemas.microsoft.com/office/2006/metadata/properties" ma:root="true" ma:fieldsID="35a9fec4dece03d5ef0e0b229d1a1b13" ns2:_="" ns3:_="" ns4:_="">
     <xsd:import namespace="4299079d-07be-48bb-be58-3ae8787f8b19"/>
@@ -15298,31 +15014,107 @@
 </ct:contentTypeSchema>
 </file>
 
+<file path=customXml/item3.xml><?xml version="1.0" encoding="utf-8"?>
+<p:properties xmlns:p="http://schemas.microsoft.com/office/2006/metadata/properties" xmlns:xsi="http://www.w3.org/2001/XMLSchema-instance">
+  <documentManagement>
+    <DWH_x0020_Document_x0020_Type xmlns="781dbc50-c581-403b-9338-f86bda578cf1" xsi:nil="true"/>
+    <abpYear xmlns="4299079d-07be-48bb-be58-3ae8787f8b19" xsi:nil="true"/>
+    <l722cedc815f4f8c8fdfe068712d18f5 xmlns="b1cc6f3b-bf39-43a5-8a3e-301e7dd3dbe6">
+      <Terms xmlns="http://schemas.microsoft.com/office/infopath/2007/PartnerControls"/>
+    </l722cedc815f4f8c8fdfe068712d18f5>
+    <abpContentOwner xmlns="4299079d-07be-48bb-be58-3ae8787f8b19">Lars-Erik Ydstie</abpContentOwner>
+    <abpCompany xmlns="4299079d-07be-48bb-be58-3ae8787f8b19">Aker BP</abpCompany>
+    <abpUnitName xmlns="4299079d-07be-48bb-be58-3ae8787f8b19">IMT</abpUnitName>
+    <ab563cbcca4a4a57b7ea620b38839ed6 xmlns="b1cc6f3b-bf39-43a5-8a3e-301e7dd3dbe6">
+      <Terms xmlns="http://schemas.microsoft.com/office/infopath/2007/PartnerControls"/>
+    </ab563cbcca4a4a57b7ea620b38839ed6>
+    <DWH_IT_Application xmlns="781dbc50-c581-403b-9338-f86bda578cf1" xsi:nil="true"/>
+    <abpSecurityClassification xmlns="4299079d-07be-48bb-be58-3ae8787f8b19">Internal</abpSecurityClassification>
+    <k9fb8ce793fd4c3cb2c2c0411d3066a6 xmlns="b1cc6f3b-bf39-43a5-8a3e-301e7dd3dbe6">
+      <Terms xmlns="http://schemas.microsoft.com/office/infopath/2007/PartnerControls">
+        <TermInfo xmlns="http://schemas.microsoft.com/office/infopath/2007/PartnerControls">
+          <TermName xmlns="http://schemas.microsoft.com/office/infopath/2007/PartnerControls">Aker BP Teamsite</TermName>
+          <TermId xmlns="http://schemas.microsoft.com/office/infopath/2007/PartnerControls">f217128c-932a-4ffd-bac0-0e2bc576d10e</TermId>
+        </TermInfo>
+      </Terms>
+    </k9fb8ce793fd4c3cb2c2c0411d3066a6>
+    <g58bfe77c7654032a10eb1d020b2a250 xmlns="b1cc6f3b-bf39-43a5-8a3e-301e7dd3dbe6">
+      <Terms xmlns="http://schemas.microsoft.com/office/infopath/2007/PartnerControls"/>
+    </g58bfe77c7654032a10eb1d020b2a250>
+    <kf1c628064ea4cc491fd5305fb15fc76 xmlns="b1cc6f3b-bf39-43a5-8a3e-301e7dd3dbe6">
+      <Terms xmlns="http://schemas.microsoft.com/office/infopath/2007/PartnerControls">
+        <TermInfo xmlns="http://schemas.microsoft.com/office/infopath/2007/PartnerControls">
+          <TermName xmlns="http://schemas.microsoft.com/office/infopath/2007/PartnerControls">Guideline</TermName>
+          <TermId xmlns="http://schemas.microsoft.com/office/infopath/2007/PartnerControls">9b55bf45-4ef7-47a1-aa2a-ad75ba805a81</TermId>
+        </TermInfo>
+      </Terms>
+    </kf1c628064ea4cc491fd5305fb15fc76>
+    <lbebd974dbd24be796f41f1e379def20 xmlns="b1cc6f3b-bf39-43a5-8a3e-301e7dd3dbe6">
+      <Terms xmlns="http://schemas.microsoft.com/office/infopath/2007/PartnerControls">
+        <TermInfo xmlns="http://schemas.microsoft.com/office/infopath/2007/PartnerControls">
+          <TermName xmlns="http://schemas.microsoft.com/office/infopath/2007/PartnerControls">Information governance</TermName>
+          <TermId xmlns="http://schemas.microsoft.com/office/infopath/2007/PartnerControls">9cac8325-56bd-4ffb-9432-403dc4dc3bab</TermId>
+        </TermInfo>
+      </Terms>
+    </lbebd974dbd24be796f41f1e379def20>
+    <TaxCatchAll xmlns="b1cc6f3b-bf39-43a5-8a3e-301e7dd3dbe6">
+      <Value>27</Value>
+      <Value>20</Value>
+      <Value>1</Value>
+    </TaxCatchAll>
+    <j39a79557b23449a9666bc6bb8fa8bb8 xmlns="b1cc6f3b-bf39-43a5-8a3e-301e7dd3dbe6">
+      <Terms xmlns="http://schemas.microsoft.com/office/infopath/2007/PartnerControls"/>
+    </j39a79557b23449a9666bc6bb8fa8bb8>
+    <f81b154a44f44af38780c271dfc8948d xmlns="b1cc6f3b-bf39-43a5-8a3e-301e7dd3dbe6">
+      <Terms xmlns="http://schemas.microsoft.com/office/infopath/2007/PartnerControls"/>
+    </f81b154a44f44af38780c271dfc8948d>
+    <abpBusinessCritical xmlns="4299079d-07be-48bb-be58-3ae8787f8b19">Yes</abpBusinessCritical>
+    <g3c670b4e50546099b0a453b3ee82c77 xmlns="b1cc6f3b-bf39-43a5-8a3e-301e7dd3dbe6">
+      <Terms xmlns="http://schemas.microsoft.com/office/infopath/2007/PartnerControls"/>
+    </g3c670b4e50546099b0a453b3ee82c77>
+    <g35739b5b89e426e851ef49f02759141 xmlns="b1cc6f3b-bf39-43a5-8a3e-301e7dd3dbe6">
+      <Terms xmlns="http://schemas.microsoft.com/office/infopath/2007/PartnerControls"/>
+    </g35739b5b89e426e851ef49f02759141>
+    <h30ea4abcab140beaac74102b4540714 xmlns="b1cc6f3b-bf39-43a5-8a3e-301e7dd3dbe6">
+      <Terms xmlns="http://schemas.microsoft.com/office/infopath/2007/PartnerControls"/>
+    </h30ea4abcab140beaac74102b4540714>
+    <ie66aedc840c480fb6e47111eb33a027 xmlns="b1cc6f3b-bf39-43a5-8a3e-301e7dd3dbe6">
+      <Terms xmlns="http://schemas.microsoft.com/office/infopath/2007/PartnerControls"/>
+    </ie66aedc840c480fb6e47111eb33a027>
+    <Responsible xmlns="781dbc50-c581-403b-9338-f86bda578cf1">
+      <UserInfo>
+        <DisplayName/>
+        <AccountId xsi:nil="true"/>
+        <AccountType/>
+      </UserInfo>
+    </Responsible>
+    <n1uw xmlns="781dbc50-c581-403b-9338-f86bda578cf1" xsi:nil="true"/>
+    <_Flow_SignoffStatus xmlns="781dbc50-c581-403b-9338-f86bda578cf1" xsi:nil="true"/>
+    <lcf76f155ced4ddcb4097134ff3c332f xmlns="781dbc50-c581-403b-9338-f86bda578cf1">
+      <Terms xmlns="http://schemas.microsoft.com/office/infopath/2007/PartnerControls"/>
+    </lcf76f155ced4ddcb4097134ff3c332f>
+  </documentManagement>
+</p:properties>
+</file>
+
 <file path=customXml/item4.xml><?xml version="1.0" encoding="utf-8"?>
-<b:Sources xmlns:b="http://schemas.openxmlformats.org/officeDocument/2006/bibliography" xmlns="http://schemas.openxmlformats.org/officeDocument/2006/bibliography" SelectedStyle="\APA.XSL" StyleName="APA"/>
+<?mso-contentType ?>
+<FormTemplates xmlns="http://schemas.microsoft.com/sharepoint/v3/contenttype/forms">
+  <Display>DocumentLibraryForm</Display>
+  <Edit>DocumentLibraryForm</Edit>
+  <New>DocumentLibraryForm</New>
+</FormTemplates>
 </file>
 
 <file path=customXml/itemProps1.xml><?xml version="1.0" encoding="utf-8"?>
-<ds:datastoreItem xmlns:ds="http://schemas.openxmlformats.org/officeDocument/2006/customXml" ds:itemID="{98F152F3-58F6-457C-B75B-797413C4B022}">
+<ds:datastoreItem xmlns:ds="http://schemas.openxmlformats.org/officeDocument/2006/customXml" ds:itemID="{4E9F003C-F1EC-4ED8-99AB-300191ABA794}">
   <ds:schemaRefs>
-    <ds:schemaRef ds:uri="http://schemas.microsoft.com/sharepoint/v3/contenttype/forms"/>
+    <ds:schemaRef ds:uri="http://schemas.openxmlformats.org/officeDocument/2006/bibliography"/>
   </ds:schemaRefs>
 </ds:datastoreItem>
 </file>
 
 <file path=customXml/itemProps2.xml><?xml version="1.0" encoding="utf-8"?>
-<ds:datastoreItem xmlns:ds="http://schemas.openxmlformats.org/officeDocument/2006/customXml" ds:itemID="{0BD384A9-CAC7-470C-81A6-7AF4ECEB1C11}">
-  <ds:schemaRefs>
-    <ds:schemaRef ds:uri="http://schemas.microsoft.com/office/2006/metadata/properties"/>
-    <ds:schemaRef ds:uri="781dbc50-c581-403b-9338-f86bda578cf1"/>
-    <ds:schemaRef ds:uri="4299079d-07be-48bb-be58-3ae8787f8b19"/>
-    <ds:schemaRef ds:uri="b1cc6f3b-bf39-43a5-8a3e-301e7dd3dbe6"/>
-    <ds:schemaRef ds:uri="http://schemas.microsoft.com/office/infopath/2007/PartnerControls"/>
-  </ds:schemaRefs>
-</ds:datastoreItem>
-</file>
-
-<file path=customXml/itemProps3.xml><?xml version="1.0" encoding="utf-8"?>
 <ds:datastoreItem xmlns:ds="http://schemas.openxmlformats.org/officeDocument/2006/customXml" ds:itemID="{80A5E78E-5ED4-4558-BA6C-5265ADE1DDF9}">
   <ds:schemaRefs>
     <ds:schemaRef ds:uri="http://schemas.microsoft.com/office/2006/metadata/contentType"/>
@@ -15342,10 +15134,22 @@
 </ds:datastoreItem>
 </file>
 
+<file path=customXml/itemProps3.xml><?xml version="1.0" encoding="utf-8"?>
+<ds:datastoreItem xmlns:ds="http://schemas.openxmlformats.org/officeDocument/2006/customXml" ds:itemID="{0BD384A9-CAC7-470C-81A6-7AF4ECEB1C11}">
+  <ds:schemaRefs>
+    <ds:schemaRef ds:uri="http://schemas.microsoft.com/office/2006/metadata/properties"/>
+    <ds:schemaRef ds:uri="781dbc50-c581-403b-9338-f86bda578cf1"/>
+    <ds:schemaRef ds:uri="4299079d-07be-48bb-be58-3ae8787f8b19"/>
+    <ds:schemaRef ds:uri="b1cc6f3b-bf39-43a5-8a3e-301e7dd3dbe6"/>
+    <ds:schemaRef ds:uri="http://schemas.microsoft.com/office/infopath/2007/PartnerControls"/>
+  </ds:schemaRefs>
+</ds:datastoreItem>
+</file>
+
 <file path=customXml/itemProps4.xml><?xml version="1.0" encoding="utf-8"?>
-<ds:datastoreItem xmlns:ds="http://schemas.openxmlformats.org/officeDocument/2006/customXml" ds:itemID="{4E9F003C-F1EC-4ED8-99AB-300191ABA794}">
+<ds:datastoreItem xmlns:ds="http://schemas.openxmlformats.org/officeDocument/2006/customXml" ds:itemID="{98F152F3-58F6-457C-B75B-797413C4B022}">
   <ds:schemaRefs>
-    <ds:schemaRef ds:uri="http://schemas.openxmlformats.org/officeDocument/2006/bibliography"/>
+    <ds:schemaRef ds:uri="http://schemas.microsoft.com/sharepoint/v3/contenttype/forms"/>
   </ds:schemaRefs>
 </ds:datastoreItem>
 </file>
</xml_diff>